<commit_message>
Changes to the Material List
Removed additional Text that was irritating in hindsight
</commit_message>
<xml_diff>
--- a/Ressourcen/Material.docx
+++ b/Ressourcen/Material.docx
@@ -668,9 +668,6 @@
             <w:r>
               <w:t>Widerstand 220Ω</w:t>
             </w:r>
-            <w:r>
-              <w:t xml:space="preserve"> (Aus Einführung)</w:t>
-            </w:r>
           </w:p>
         </w:tc>
       </w:tr>
@@ -976,8 +973,13 @@
             <w:pPr>
               <w:cnfStyle w:val="000000100000" w:firstRow="0" w:lastRow="0" w:firstColumn="0" w:lastColumn="0" w:oddVBand="0" w:evenVBand="0" w:oddHBand="1" w:evenHBand="0" w:firstRowFirstColumn="0" w:firstRowLastColumn="0" w:lastRowFirstColumn="0" w:lastRowLastColumn="0"/>
             </w:pPr>
-            <w:r>
-              <w:t>Buchsenleisten 1x15</w:t>
+            <w:proofErr w:type="spellStart"/>
+            <w:r>
+              <w:t>Buchsenleisten</w:t>
+            </w:r>
+            <w:proofErr w:type="spellEnd"/>
+            <w:r>
+              <w:t xml:space="preserve"> 1x15</w:t>
             </w:r>
           </w:p>
         </w:tc>

</xml_diff>